<commit_message>
Updated GitIgnore to incluse Aura Character
</commit_message>
<xml_diff>
--- a/Docs/Aura Game Design.docx
+++ b/Docs/Aura Game Design.docx
@@ -15,6 +15,95 @@
         <w:pStyle w:val="Heading1"/>
       </w:pPr>
       <w:r>
+        <w:t>Character Classes</w:t>
+      </w:r>
+    </w:p>
+    <w:p>
+      <w:pPr>
+        <w:pStyle w:val="Heading2"/>
+      </w:pPr>
+      <w:r>
+        <w:t>Hero</w:t>
+      </w:r>
+    </w:p>
+    <w:p>
+      <w:pPr>
+        <w:pStyle w:val="Heading3"/>
+      </w:pPr>
+      <w:r>
+        <w:t xml:space="preserve">Aura - </w:t>
+      </w:r>
+      <w:proofErr w:type="spellStart"/>
+      <w:r>
+        <w:t>Elementalist</w:t>
+      </w:r>
+      <w:proofErr w:type="spellEnd"/>
+    </w:p>
+    <w:p>
+      <w:pPr>
+        <w:pStyle w:val="Heading2"/>
+      </w:pPr>
+      <w:r>
+        <w:t>Enemies</w:t>
+      </w:r>
+    </w:p>
+    <w:p>
+      <w:pPr>
+        <w:pStyle w:val="Heading3"/>
+      </w:pPr>
+      <w:r>
+        <w:t>Warrior</w:t>
+      </w:r>
+    </w:p>
+    <w:p>
+      <w:pPr>
+        <w:pStyle w:val="Heading3"/>
+      </w:pPr>
+      <w:r>
+        <w:t>Ranger</w:t>
+      </w:r>
+    </w:p>
+    <w:p>
+      <w:pPr>
+        <w:pStyle w:val="Heading3"/>
+      </w:pPr>
+      <w:proofErr w:type="spellStart"/>
+      <w:r>
+        <w:t>Elementalist</w:t>
+      </w:r>
+      <w:proofErr w:type="spellEnd"/>
+    </w:p>
+    <w:p>
+      <w:pPr>
+        <w:pStyle w:val="Heading1"/>
+      </w:pPr>
+      <w:r>
+        <w:t>Vital Attributes</w:t>
+      </w:r>
+    </w:p>
+    <w:p>
+      <w:pPr>
+        <w:pStyle w:val="Heading2"/>
+      </w:pPr>
+      <w:r>
+        <w:t>Health</w:t>
+      </w:r>
+    </w:p>
+    <w:p>
+      <w:pPr>
+        <w:pStyle w:val="Heading2"/>
+      </w:pPr>
+      <w:r>
+        <w:t>Mana</w:t>
+      </w:r>
+      <w:bookmarkStart w:id="0" w:name="_GoBack"/>
+      <w:bookmarkEnd w:id="0"/>
+    </w:p>
+    <w:p>
+      <w:pPr>
+        <w:pStyle w:val="Heading1"/>
+      </w:pPr>
+      <w:r>
         <w:t>Primary Attributes</w:t>
       </w:r>
     </w:p>
@@ -118,6 +207,7 @@
         <w:pStyle w:val="Heading2"/>
       </w:pPr>
       <w:r>
+        <w:lastRenderedPageBreak/>
         <w:t>Armor Penetration</w:t>
       </w:r>
     </w:p>
@@ -211,35 +301,39 @@
         <w:pStyle w:val="Heading2"/>
       </w:pPr>
       <w:r>
+        <w:t>Max Health</w:t>
+      </w:r>
+    </w:p>
+    <w:p>
+      <w:proofErr w:type="gramStart"/>
+      <w:r>
+        <w:t>Depends on Vigor: Maximum amount of Health obtainable.</w:t>
+      </w:r>
+      <w:proofErr w:type="gramEnd"/>
+    </w:p>
+    <w:p>
+      <w:pPr>
+        <w:pStyle w:val="Heading2"/>
+      </w:pPr>
+      <w:r>
+        <w:t>Max Mana</w:t>
+      </w:r>
+    </w:p>
+    <w:p>
+      <w:r>
+        <w:t xml:space="preserve">Depends on </w:t>
+      </w:r>
+      <w:r>
+        <w:t>Intelligence: Maximum amount of Mana obtainable</w:t>
+      </w:r>
+    </w:p>
+    <w:p>
+      <w:r>
+        <w:rPr>
+          <w:noProof/>
+          <w:lang w:eastAsia="en-CA"/>
+        </w:rPr>
         <w:lastRenderedPageBreak/>
-        <w:t>Max Health</w:t>
-      </w:r>
-    </w:p>
-    <w:p>
-      <w:proofErr w:type="gramStart"/>
-      <w:r>
-        <w:t>Depends on Vigor: Maximum amount of Health obtainable.</w:t>
-      </w:r>
-      <w:proofErr w:type="gramEnd"/>
-    </w:p>
-    <w:p>
-      <w:pPr>
-        <w:pStyle w:val="Heading2"/>
-      </w:pPr>
-      <w:r>
-        <w:t>Max Mana</w:t>
-      </w:r>
-    </w:p>
-    <w:p>
-      <w:r>
-        <w:t xml:space="preserve">Depends on </w:t>
-      </w:r>
-      <w:r>
-        <w:t>Intelligence: Maximum amount of Mana obtainable</w:t>
-      </w:r>
-    </w:p>
-    <w:p>
-      <w:r>
         <w:drawing>
           <wp:inline distT="0" distB="0" distL="0" distR="0" wp14:anchorId="2B5235C8" wp14:editId="14336490">
             <wp:extent cx="5943600" cy="6424295"/>
@@ -276,8 +370,6 @@
           </wp:inline>
         </w:drawing>
       </w:r>
-      <w:bookmarkStart w:id="0" w:name="_GoBack"/>
-      <w:bookmarkEnd w:id="0"/>
     </w:p>
     <w:p/>
     <w:sectPr>
@@ -497,6 +589,28 @@
       <w:szCs w:val="26"/>
     </w:rPr>
   </w:style>
+  <w:style w:type="paragraph" w:styleId="Heading3">
+    <w:name w:val="heading 3"/>
+    <w:basedOn w:val="Normal"/>
+    <w:next w:val="Normal"/>
+    <w:link w:val="Heading3Char"/>
+    <w:uiPriority w:val="9"/>
+    <w:unhideWhenUsed/>
+    <w:qFormat/>
+    <w:rsid w:val="00DD0D82"/>
+    <w:pPr>
+      <w:keepNext/>
+      <w:keepLines/>
+      <w:spacing w:before="200" w:after="0"/>
+      <w:outlineLvl w:val="2"/>
+    </w:pPr>
+    <w:rPr>
+      <w:rFonts w:asciiTheme="majorHAnsi" w:eastAsiaTheme="majorEastAsia" w:hAnsiTheme="majorHAnsi" w:cstheme="majorBidi"/>
+      <w:b/>
+      <w:bCs/>
+      <w:color w:val="4F81BD" w:themeColor="accent1"/>
+    </w:rPr>
+  </w:style>
   <w:style w:type="character" w:default="1" w:styleId="DefaultParagraphFont">
     <w:name w:val="Default Paragraph Font"/>
     <w:uiPriority w:val="1"/>
@@ -621,6 +735,19 @@
       <w:rFonts w:ascii="Tahoma" w:hAnsi="Tahoma" w:cs="Tahoma"/>
       <w:sz w:val="16"/>
       <w:szCs w:val="16"/>
+    </w:rPr>
+  </w:style>
+  <w:style w:type="character" w:customStyle="1" w:styleId="Heading3Char">
+    <w:name w:val="Heading 3 Char"/>
+    <w:basedOn w:val="DefaultParagraphFont"/>
+    <w:link w:val="Heading3"/>
+    <w:uiPriority w:val="9"/>
+    <w:rsid w:val="00DD0D82"/>
+    <w:rPr>
+      <w:rFonts w:asciiTheme="majorHAnsi" w:eastAsiaTheme="majorEastAsia" w:hAnsiTheme="majorHAnsi" w:cstheme="majorBidi"/>
+      <w:b/>
+      <w:bCs/>
+      <w:color w:val="4F81BD" w:themeColor="accent1"/>
     </w:rPr>
   </w:style>
 </w:styles>
@@ -833,6 +960,28 @@
       <w:szCs w:val="26"/>
     </w:rPr>
   </w:style>
+  <w:style w:type="paragraph" w:styleId="Heading3">
+    <w:name w:val="heading 3"/>
+    <w:basedOn w:val="Normal"/>
+    <w:next w:val="Normal"/>
+    <w:link w:val="Heading3Char"/>
+    <w:uiPriority w:val="9"/>
+    <w:unhideWhenUsed/>
+    <w:qFormat/>
+    <w:rsid w:val="00DD0D82"/>
+    <w:pPr>
+      <w:keepNext/>
+      <w:keepLines/>
+      <w:spacing w:before="200" w:after="0"/>
+      <w:outlineLvl w:val="2"/>
+    </w:pPr>
+    <w:rPr>
+      <w:rFonts w:asciiTheme="majorHAnsi" w:eastAsiaTheme="majorEastAsia" w:hAnsiTheme="majorHAnsi" w:cstheme="majorBidi"/>
+      <w:b/>
+      <w:bCs/>
+      <w:color w:val="4F81BD" w:themeColor="accent1"/>
+    </w:rPr>
+  </w:style>
   <w:style w:type="character" w:default="1" w:styleId="DefaultParagraphFont">
     <w:name w:val="Default Paragraph Font"/>
     <w:uiPriority w:val="1"/>
@@ -957,6 +1106,19 @@
       <w:rFonts w:ascii="Tahoma" w:hAnsi="Tahoma" w:cs="Tahoma"/>
       <w:sz w:val="16"/>
       <w:szCs w:val="16"/>
+    </w:rPr>
+  </w:style>
+  <w:style w:type="character" w:customStyle="1" w:styleId="Heading3Char">
+    <w:name w:val="Heading 3 Char"/>
+    <w:basedOn w:val="DefaultParagraphFont"/>
+    <w:link w:val="Heading3"/>
+    <w:uiPriority w:val="9"/>
+    <w:rsid w:val="00DD0D82"/>
+    <w:rPr>
+      <w:rFonts w:asciiTheme="majorHAnsi" w:eastAsiaTheme="majorEastAsia" w:hAnsiTheme="majorHAnsi" w:cstheme="majorBidi"/>
+      <w:b/>
+      <w:bCs/>
+      <w:color w:val="4F81BD" w:themeColor="accent1"/>
     </w:rPr>
   </w:style>
 </w:styles>

</xml_diff>

<commit_message>
Mapped Damage Typs to Resistances
</commit_message>
<xml_diff>
--- a/Docs/Aura Game Design.docx
+++ b/Docs/Aura Game Design.docx
@@ -96,237 +96,305 @@
       <w:r>
         <w:t>Mana</w:t>
       </w:r>
+    </w:p>
+    <w:p>
+      <w:pPr>
+        <w:pStyle w:val="Heading1"/>
+      </w:pPr>
+      <w:r>
+        <w:t>Primary Attributes</w:t>
+      </w:r>
+    </w:p>
+    <w:p>
+      <w:pPr>
+        <w:pStyle w:val="Heading2"/>
+      </w:pPr>
+      <w:r>
+        <w:t>Strength</w:t>
+      </w:r>
+    </w:p>
+    <w:p>
+      <w:proofErr w:type="spellStart"/>
+      <w:proofErr w:type="gramStart"/>
+      <w:r>
+        <w:t>Str</w:t>
+      </w:r>
+      <w:proofErr w:type="spellEnd"/>
+      <w:proofErr w:type="gramEnd"/>
+      <w:r>
+        <w:t>: Increases physical damage</w:t>
+      </w:r>
+    </w:p>
+    <w:p>
+      <w:pPr>
+        <w:pStyle w:val="Heading2"/>
+      </w:pPr>
+      <w:proofErr w:type="spellStart"/>
+      <w:r>
+        <w:t>Inteligence</w:t>
+      </w:r>
+      <w:proofErr w:type="spellEnd"/>
+    </w:p>
+    <w:p>
+      <w:proofErr w:type="spellStart"/>
+      <w:r>
+        <w:t>Int</w:t>
+      </w:r>
+      <w:proofErr w:type="spellEnd"/>
+      <w:r>
+        <w:t>: Increases magical damage</w:t>
+      </w:r>
+    </w:p>
+    <w:p>
+      <w:pPr>
+        <w:pStyle w:val="Heading2"/>
+      </w:pPr>
+      <w:r>
+        <w:t>Resilience</w:t>
+      </w:r>
+    </w:p>
+    <w:p>
+      <w:r>
+        <w:t>Res: Increases Armor and Armor penetration</w:t>
+      </w:r>
+    </w:p>
+    <w:p>
+      <w:pPr>
+        <w:pStyle w:val="Heading2"/>
+      </w:pPr>
+      <w:r>
+        <w:t>Vigor</w:t>
+      </w:r>
+    </w:p>
+    <w:p>
+      <w:proofErr w:type="spellStart"/>
+      <w:r>
+        <w:t>Vig</w:t>
+      </w:r>
+      <w:proofErr w:type="spellEnd"/>
+      <w:r>
+        <w:t>: Increases Health</w:t>
+      </w:r>
+    </w:p>
+    <w:p>
+      <w:pPr>
+        <w:pStyle w:val="Heading1"/>
+      </w:pPr>
+      <w:r>
+        <w:t>Secondary Attributes</w:t>
+      </w:r>
+    </w:p>
+    <w:p>
+      <w:pPr>
+        <w:pStyle w:val="Heading2"/>
+      </w:pPr>
+      <w:r>
+        <w:t>Armor</w:t>
+      </w:r>
+    </w:p>
+    <w:p>
+      <w:r>
+        <w:t>Depend on Resilience: Re</w:t>
+      </w:r>
+      <w:r>
+        <w:t>duces damage taken, improves Block chance</w:t>
+      </w:r>
+    </w:p>
+    <w:p>
+      <w:pPr>
+        <w:pStyle w:val="Heading2"/>
+      </w:pPr>
+      <w:r>
+        <w:lastRenderedPageBreak/>
+        <w:t>Armor Penetration</w:t>
+      </w:r>
+    </w:p>
+    <w:p>
+      <w:r>
+        <w:t>Depend on Resilience: Ignores percentage of enemy Armor, increases Critical Hit chance</w:t>
+      </w:r>
+    </w:p>
+    <w:p>
+      <w:pPr>
+        <w:pStyle w:val="Heading2"/>
+      </w:pPr>
+      <w:r>
+        <w:t>Block Chance</w:t>
+      </w:r>
+    </w:p>
+    <w:p>
+      <w:r>
+        <w:t>Depends on Armor: Chance to cut incoming damage in half</w:t>
+      </w:r>
+    </w:p>
+    <w:p>
+      <w:pPr>
+        <w:pStyle w:val="Heading2"/>
+      </w:pPr>
+      <w:r>
+        <w:t>Critical Hit Chance</w:t>
+      </w:r>
+    </w:p>
+    <w:p>
+      <w:r>
+        <w:t>Depends on Armor Penetration: Chance to double damage plus critical hit bonus</w:t>
+      </w:r>
+    </w:p>
+    <w:p>
+      <w:pPr>
+        <w:pStyle w:val="Heading2"/>
+      </w:pPr>
+      <w:r>
+        <w:t>Critical Hit Damage</w:t>
+      </w:r>
+    </w:p>
+    <w:p>
+      <w:proofErr w:type="gramStart"/>
+      <w:r>
+        <w:t>Depends on Armor Penetration: Bonus damage added when a critical hit is scored.</w:t>
+      </w:r>
+      <w:proofErr w:type="gramEnd"/>
+    </w:p>
+    <w:p>
+      <w:pPr>
+        <w:pStyle w:val="Heading2"/>
+      </w:pPr>
+      <w:r>
+        <w:t>Critical Hit Resistance</w:t>
+      </w:r>
+    </w:p>
+    <w:p>
+      <w:r>
+        <w:t>Depends on Armor: Reduces critical hit chance of attacking enemies</w:t>
+      </w:r>
+    </w:p>
+    <w:p>
+      <w:pPr>
+        <w:pStyle w:val="Heading2"/>
+      </w:pPr>
+      <w:r>
+        <w:t>Health Regeneration</w:t>
+      </w:r>
+    </w:p>
+    <w:p>
+      <w:r>
+        <w:t>Depends on Vigor: Amount of Health regenerated every 1 second</w:t>
+      </w:r>
+    </w:p>
+    <w:p>
+      <w:pPr>
+        <w:pStyle w:val="Heading2"/>
+      </w:pPr>
+      <w:r>
+        <w:t>Mana Regeneration</w:t>
+      </w:r>
+    </w:p>
+    <w:p>
+      <w:r>
+        <w:t>Depends on Intelligence:  Amount of Mana regenerated every 1 second</w:t>
+      </w:r>
+    </w:p>
+    <w:p>
+      <w:pPr>
+        <w:pStyle w:val="Heading2"/>
+      </w:pPr>
+      <w:r>
+        <w:t>Max Health</w:t>
+      </w:r>
+    </w:p>
+    <w:p>
+      <w:proofErr w:type="gramStart"/>
+      <w:r>
+        <w:t>Depends on Vigor: Maximum amount of Health obtainable.</w:t>
+      </w:r>
+      <w:proofErr w:type="gramEnd"/>
+    </w:p>
+    <w:p>
+      <w:pPr>
+        <w:pStyle w:val="Heading2"/>
+      </w:pPr>
+      <w:r>
+        <w:t>Max Mana</w:t>
+      </w:r>
+    </w:p>
+    <w:p>
+      <w:r>
+        <w:t xml:space="preserve">Depends on </w:t>
+      </w:r>
+      <w:r>
+        <w:t>Intelligence: Maximum amount of Mana obtainable</w:t>
+      </w:r>
+    </w:p>
+    <w:p/>
+    <w:p>
+      <w:pPr>
+        <w:pStyle w:val="Heading1"/>
+      </w:pPr>
+      <w:r>
+        <w:t>Damage Types</w:t>
+      </w:r>
+    </w:p>
+    <w:p>
+      <w:pPr>
+        <w:pStyle w:val="ListParagraph"/>
+        <w:numPr>
+          <w:ilvl w:val="0"/>
+          <w:numId w:val="1"/>
+        </w:numPr>
+      </w:pPr>
+      <w:r>
+        <w:t>Fire</w:t>
+      </w:r>
+    </w:p>
+    <w:p>
+      <w:pPr>
+        <w:pStyle w:val="ListParagraph"/>
+        <w:numPr>
+          <w:ilvl w:val="0"/>
+          <w:numId w:val="1"/>
+        </w:numPr>
+      </w:pPr>
+      <w:r>
+        <w:t>Lightning</w:t>
+      </w:r>
+    </w:p>
+    <w:p>
+      <w:pPr>
+        <w:pStyle w:val="ListParagraph"/>
+        <w:numPr>
+          <w:ilvl w:val="0"/>
+          <w:numId w:val="1"/>
+        </w:numPr>
+      </w:pPr>
+      <w:r>
+        <w:t>Arcane</w:t>
+      </w:r>
+    </w:p>
+    <w:p>
+      <w:pPr>
+        <w:pStyle w:val="ListParagraph"/>
+        <w:numPr>
+          <w:ilvl w:val="0"/>
+          <w:numId w:val="1"/>
+        </w:numPr>
+      </w:pPr>
+      <w:r>
+        <w:t>Physical</w:t>
+      </w:r>
+    </w:p>
+    <w:p>
+      <w:pPr>
+        <w:pStyle w:val="Heading1"/>
+      </w:pPr>
+      <w:r>
+        <w:t>Damage Resistances</w:t>
+      </w:r>
+    </w:p>
+    <w:p>
       <w:bookmarkStart w:id="0" w:name="_GoBack"/>
       <w:bookmarkEnd w:id="0"/>
     </w:p>
-    <w:p>
-      <w:pPr>
-        <w:pStyle w:val="Heading1"/>
-      </w:pPr>
-      <w:r>
-        <w:t>Primary Attributes</w:t>
-      </w:r>
-    </w:p>
-    <w:p>
-      <w:pPr>
-        <w:pStyle w:val="Heading2"/>
-      </w:pPr>
-      <w:r>
-        <w:t>Strength</w:t>
-      </w:r>
-    </w:p>
-    <w:p>
-      <w:proofErr w:type="spellStart"/>
-      <w:proofErr w:type="gramStart"/>
-      <w:r>
-        <w:t>Str</w:t>
-      </w:r>
-      <w:proofErr w:type="spellEnd"/>
-      <w:proofErr w:type="gramEnd"/>
-      <w:r>
-        <w:t>: Increases physical damage</w:t>
-      </w:r>
-    </w:p>
-    <w:p>
-      <w:pPr>
-        <w:pStyle w:val="Heading2"/>
-      </w:pPr>
-      <w:proofErr w:type="spellStart"/>
-      <w:r>
-        <w:t>Inteligence</w:t>
-      </w:r>
-      <w:proofErr w:type="spellEnd"/>
-    </w:p>
-    <w:p>
-      <w:proofErr w:type="spellStart"/>
-      <w:r>
-        <w:t>Int</w:t>
-      </w:r>
-      <w:proofErr w:type="spellEnd"/>
-      <w:r>
-        <w:t>: Increases magical damage</w:t>
-      </w:r>
-    </w:p>
-    <w:p>
-      <w:pPr>
-        <w:pStyle w:val="Heading2"/>
-      </w:pPr>
-      <w:r>
-        <w:t>Resilience</w:t>
-      </w:r>
-    </w:p>
-    <w:p>
-      <w:r>
-        <w:t>Res: Increases Armor and Armor penetration</w:t>
-      </w:r>
-    </w:p>
-    <w:p>
-      <w:pPr>
-        <w:pStyle w:val="Heading2"/>
-      </w:pPr>
-      <w:r>
-        <w:t>Vigor</w:t>
-      </w:r>
-    </w:p>
-    <w:p>
-      <w:proofErr w:type="spellStart"/>
-      <w:r>
-        <w:t>Vig</w:t>
-      </w:r>
-      <w:proofErr w:type="spellEnd"/>
-      <w:r>
-        <w:t>: Increases Health</w:t>
-      </w:r>
-    </w:p>
-    <w:p>
-      <w:pPr>
-        <w:pStyle w:val="Heading1"/>
-      </w:pPr>
-      <w:r>
-        <w:t>Secondary Attributes</w:t>
-      </w:r>
-    </w:p>
-    <w:p>
-      <w:pPr>
-        <w:pStyle w:val="Heading2"/>
-      </w:pPr>
-      <w:r>
-        <w:t>Armor</w:t>
-      </w:r>
-    </w:p>
-    <w:p>
-      <w:r>
-        <w:t>Depend on Resilience: Re</w:t>
-      </w:r>
-      <w:r>
-        <w:t>duces damage taken, improves Block chance</w:t>
-      </w:r>
-    </w:p>
-    <w:p>
-      <w:pPr>
-        <w:pStyle w:val="Heading2"/>
-      </w:pPr>
-      <w:r>
-        <w:lastRenderedPageBreak/>
-        <w:t>Armor Penetration</w:t>
-      </w:r>
-    </w:p>
-    <w:p>
-      <w:r>
-        <w:t>Depend on Resilience: Ignores percentage of enemy Armor, increases Critical Hit chance</w:t>
-      </w:r>
-    </w:p>
-    <w:p>
-      <w:pPr>
-        <w:pStyle w:val="Heading2"/>
-      </w:pPr>
-      <w:r>
-        <w:t>Block Chance</w:t>
-      </w:r>
-    </w:p>
-    <w:p>
-      <w:r>
-        <w:t>Depends on Armor: Chance to cut incoming damage in half</w:t>
-      </w:r>
-    </w:p>
-    <w:p>
-      <w:pPr>
-        <w:pStyle w:val="Heading2"/>
-      </w:pPr>
-      <w:r>
-        <w:t>Critical Hit Chance</w:t>
-      </w:r>
-    </w:p>
-    <w:p>
-      <w:r>
-        <w:t>Depends on Armor Penetration: Chance to double damage plus critical hit bonus</w:t>
-      </w:r>
-    </w:p>
-    <w:p>
-      <w:pPr>
-        <w:pStyle w:val="Heading2"/>
-      </w:pPr>
-      <w:r>
-        <w:t>Critical Hit Damage</w:t>
-      </w:r>
-    </w:p>
-    <w:p>
-      <w:proofErr w:type="gramStart"/>
-      <w:r>
-        <w:t>Depends on Armor Penetration: Bonus damage added when a critical hit is scored.</w:t>
-      </w:r>
-      <w:proofErr w:type="gramEnd"/>
-    </w:p>
-    <w:p>
-      <w:pPr>
-        <w:pStyle w:val="Heading2"/>
-      </w:pPr>
-      <w:r>
-        <w:t>Critical Hit Resistance</w:t>
-      </w:r>
-    </w:p>
-    <w:p>
-      <w:r>
-        <w:t>Depends on Armor: Reduces critical hit chance of attacking enemies</w:t>
-      </w:r>
-    </w:p>
-    <w:p>
-      <w:pPr>
-        <w:pStyle w:val="Heading2"/>
-      </w:pPr>
-      <w:r>
-        <w:t>Health Regeneration</w:t>
-      </w:r>
-    </w:p>
-    <w:p>
-      <w:r>
-        <w:t>Depends on Vigor: Amount of Health regenerated every 1 second</w:t>
-      </w:r>
-    </w:p>
-    <w:p>
-      <w:pPr>
-        <w:pStyle w:val="Heading2"/>
-      </w:pPr>
-      <w:r>
-        <w:t>Mana Regeneration</w:t>
-      </w:r>
-    </w:p>
-    <w:p>
-      <w:r>
-        <w:t>Depends on Intelligence:  Amount of Mana regenerated every 1 second</w:t>
-      </w:r>
-    </w:p>
-    <w:p>
-      <w:pPr>
-        <w:pStyle w:val="Heading2"/>
-      </w:pPr>
-      <w:r>
-        <w:t>Max Health</w:t>
-      </w:r>
-    </w:p>
-    <w:p>
-      <w:proofErr w:type="gramStart"/>
-      <w:r>
-        <w:t>Depends on Vigor: Maximum amount of Health obtainable.</w:t>
-      </w:r>
-      <w:proofErr w:type="gramEnd"/>
-    </w:p>
-    <w:p>
-      <w:pPr>
-        <w:pStyle w:val="Heading2"/>
-      </w:pPr>
-      <w:r>
-        <w:t>Max Mana</w:t>
-      </w:r>
-    </w:p>
-    <w:p>
-      <w:r>
-        <w:t xml:space="preserve">Depends on </w:t>
-      </w:r>
-      <w:r>
-        <w:t>Intelligence: Maximum amount of Mana obtainable</w:t>
-      </w:r>
-    </w:p>
+    <w:p/>
     <w:p>
       <w:r>
         <w:rPr>
@@ -350,7 +418,7 @@
                     <pic:cNvPicPr/>
                   </pic:nvPicPr>
                   <pic:blipFill>
-                    <a:blip r:embed="rId5"/>
+                    <a:blip r:embed="rId6"/>
                     <a:stretch>
                       <a:fillRect/>
                     </a:stretch>
@@ -380,6 +448,126 @@
     </w:sectPr>
   </w:body>
 </w:document>
+</file>
+
+<file path=word/numbering.xml><?xml version="1.0" encoding="utf-8"?>
+<w:numbering xmlns:wpc="http://schemas.microsoft.com/office/word/2010/wordprocessingCanvas" xmlns:mc="http://schemas.openxmlformats.org/markup-compatibility/2006" xmlns:o="urn:schemas-microsoft-com:office:office" xmlns:r="http://schemas.openxmlformats.org/officeDocument/2006/relationships" xmlns:m="http://schemas.openxmlformats.org/officeDocument/2006/math" xmlns:v="urn:schemas-microsoft-com:vml" xmlns:wp14="http://schemas.microsoft.com/office/word/2010/wordprocessingDrawing" xmlns:wp="http://schemas.openxmlformats.org/drawingml/2006/wordprocessingDrawing" xmlns:w10="urn:schemas-microsoft-com:office:word" xmlns:w="http://schemas.openxmlformats.org/wordprocessingml/2006/main" xmlns:w14="http://schemas.microsoft.com/office/word/2010/wordml" xmlns:wpg="http://schemas.microsoft.com/office/word/2010/wordprocessingGroup" xmlns:wpi="http://schemas.microsoft.com/office/word/2010/wordprocessingInk" xmlns:wne="http://schemas.microsoft.com/office/word/2006/wordml" xmlns:wps="http://schemas.microsoft.com/office/word/2010/wordprocessingShape" mc:Ignorable="w14 wp14">
+  <w:abstractNum w:abstractNumId="0">
+    <w:nsid w:val="702E6727"/>
+    <w:multiLevelType w:val="hybridMultilevel"/>
+    <w:tmpl w:val="E4122AD8"/>
+    <w:lvl w:ilvl="0" w:tplc="90989C26">
+      <w:numFmt w:val="bullet"/>
+      <w:lvlText w:val=""/>
+      <w:lvlJc w:val="left"/>
+      <w:pPr>
+        <w:ind w:left="720" w:hanging="360"/>
+      </w:pPr>
+      <w:rPr>
+        <w:rFonts w:ascii="Symbol" w:eastAsiaTheme="minorHAnsi" w:hAnsi="Symbol" w:cstheme="minorBidi" w:hint="default"/>
+      </w:rPr>
+    </w:lvl>
+    <w:lvl w:ilvl="1" w:tplc="10090003" w:tentative="1">
+      <w:start w:val="1"/>
+      <w:numFmt w:val="bullet"/>
+      <w:lvlText w:val="o"/>
+      <w:lvlJc w:val="left"/>
+      <w:pPr>
+        <w:ind w:left="1440" w:hanging="360"/>
+      </w:pPr>
+      <w:rPr>
+        <w:rFonts w:ascii="Courier New" w:hAnsi="Courier New" w:cs="Courier New" w:hint="default"/>
+      </w:rPr>
+    </w:lvl>
+    <w:lvl w:ilvl="2" w:tplc="10090005" w:tentative="1">
+      <w:start w:val="1"/>
+      <w:numFmt w:val="bullet"/>
+      <w:lvlText w:val=""/>
+      <w:lvlJc w:val="left"/>
+      <w:pPr>
+        <w:ind w:left="2160" w:hanging="360"/>
+      </w:pPr>
+      <w:rPr>
+        <w:rFonts w:ascii="Wingdings" w:hAnsi="Wingdings" w:hint="default"/>
+      </w:rPr>
+    </w:lvl>
+    <w:lvl w:ilvl="3" w:tplc="10090001" w:tentative="1">
+      <w:start w:val="1"/>
+      <w:numFmt w:val="bullet"/>
+      <w:lvlText w:val=""/>
+      <w:lvlJc w:val="left"/>
+      <w:pPr>
+        <w:ind w:left="2880" w:hanging="360"/>
+      </w:pPr>
+      <w:rPr>
+        <w:rFonts w:ascii="Symbol" w:hAnsi="Symbol" w:hint="default"/>
+      </w:rPr>
+    </w:lvl>
+    <w:lvl w:ilvl="4" w:tplc="10090003" w:tentative="1">
+      <w:start w:val="1"/>
+      <w:numFmt w:val="bullet"/>
+      <w:lvlText w:val="o"/>
+      <w:lvlJc w:val="left"/>
+      <w:pPr>
+        <w:ind w:left="3600" w:hanging="360"/>
+      </w:pPr>
+      <w:rPr>
+        <w:rFonts w:ascii="Courier New" w:hAnsi="Courier New" w:cs="Courier New" w:hint="default"/>
+      </w:rPr>
+    </w:lvl>
+    <w:lvl w:ilvl="5" w:tplc="10090005" w:tentative="1">
+      <w:start w:val="1"/>
+      <w:numFmt w:val="bullet"/>
+      <w:lvlText w:val=""/>
+      <w:lvlJc w:val="left"/>
+      <w:pPr>
+        <w:ind w:left="4320" w:hanging="360"/>
+      </w:pPr>
+      <w:rPr>
+        <w:rFonts w:ascii="Wingdings" w:hAnsi="Wingdings" w:hint="default"/>
+      </w:rPr>
+    </w:lvl>
+    <w:lvl w:ilvl="6" w:tplc="10090001" w:tentative="1">
+      <w:start w:val="1"/>
+      <w:numFmt w:val="bullet"/>
+      <w:lvlText w:val=""/>
+      <w:lvlJc w:val="left"/>
+      <w:pPr>
+        <w:ind w:left="5040" w:hanging="360"/>
+      </w:pPr>
+      <w:rPr>
+        <w:rFonts w:ascii="Symbol" w:hAnsi="Symbol" w:hint="default"/>
+      </w:rPr>
+    </w:lvl>
+    <w:lvl w:ilvl="7" w:tplc="10090003" w:tentative="1">
+      <w:start w:val="1"/>
+      <w:numFmt w:val="bullet"/>
+      <w:lvlText w:val="o"/>
+      <w:lvlJc w:val="left"/>
+      <w:pPr>
+        <w:ind w:left="5760" w:hanging="360"/>
+      </w:pPr>
+      <w:rPr>
+        <w:rFonts w:ascii="Courier New" w:hAnsi="Courier New" w:cs="Courier New" w:hint="default"/>
+      </w:rPr>
+    </w:lvl>
+    <w:lvl w:ilvl="8" w:tplc="10090005" w:tentative="1">
+      <w:start w:val="1"/>
+      <w:numFmt w:val="bullet"/>
+      <w:lvlText w:val=""/>
+      <w:lvlJc w:val="left"/>
+      <w:pPr>
+        <w:ind w:left="6480" w:hanging="360"/>
+      </w:pPr>
+      <w:rPr>
+        <w:rFonts w:ascii="Wingdings" w:hAnsi="Wingdings" w:hint="default"/>
+      </w:rPr>
+    </w:lvl>
+  </w:abstractNum>
+  <w:num w:numId="1">
+    <w:abstractNumId w:val="0"/>
+  </w:num>
+</w:numbering>
 </file>
 
 <file path=word/styles.xml><?xml version="1.0" encoding="utf-8"?>
@@ -750,6 +938,17 @@
       <w:color w:val="4F81BD" w:themeColor="accent1"/>
     </w:rPr>
   </w:style>
+  <w:style w:type="paragraph" w:styleId="ListParagraph">
+    <w:name w:val="List Paragraph"/>
+    <w:basedOn w:val="Normal"/>
+    <w:uiPriority w:val="34"/>
+    <w:qFormat/>
+    <w:rsid w:val="00E51095"/>
+    <w:pPr>
+      <w:ind w:left="720"/>
+      <w:contextualSpacing/>
+    </w:pPr>
+  </w:style>
 </w:styles>
 </file>
 
@@ -1120,6 +1319,17 @@
       <w:bCs/>
       <w:color w:val="4F81BD" w:themeColor="accent1"/>
     </w:rPr>
+  </w:style>
+  <w:style w:type="paragraph" w:styleId="ListParagraph">
+    <w:name w:val="List Paragraph"/>
+    <w:basedOn w:val="Normal"/>
+    <w:uiPriority w:val="34"/>
+    <w:qFormat/>
+    <w:rsid w:val="00E51095"/>
+    <w:pPr>
+      <w:ind w:left="720"/>
+      <w:contextualSpacing/>
+    </w:pPr>
   </w:style>
 </w:styles>
 </file>

</xml_diff>